<commit_message>
text revisions, and a new color scheme that matches my business cards
</commit_message>
<xml_diff>
--- a/public/NickMichelResume.docx
+++ b/public/NickMichelResume.docx
@@ -156,7 +156,7 @@
         <w:tab/>
         <w:tab/>
         <w:tab/>
-        <w:t xml:space="preserve">           </w:t>
+        <w:t xml:space="preserve">          </w:t>
       </w:r>
       <w:r>
         <w:rPr>
@@ -261,7 +261,7 @@
         <w:tab/>
         <w:t xml:space="preserve"> </w:t>
         <w:tab/>
-        <w:t xml:space="preserve">             </w:t>
+        <w:t xml:space="preserve">            </w:t>
       </w:r>
       <w:r>
         <w:rPr>
@@ -374,7 +374,7 @@
         <w:t xml:space="preserve">          </w:t>
         <w:tab/>
         <w:tab/>
-        <w:t xml:space="preserve">      </w:t>
+        <w:t xml:space="preserve">     </w:t>
       </w:r>
       <w:r>
         <w:rPr>
@@ -533,7 +533,7 @@
         <w:tab/>
         <w:tab/>
         <w:tab/>
-        <w:t xml:space="preserve">            November 2014</w:t>
+        <w:t xml:space="preserve">           November 2014</w:t>
       </w:r>
       <w:r>
         <w:rPr>
@@ -707,7 +707,7 @@
         <w:tab/>
         <w:tab/>
         <w:tab/>
-        <w:t xml:space="preserve">            November 2014 – April 2015</w:t>
+        <w:t xml:space="preserve">           November 2014 – April 2015</w:t>
       </w:r>
     </w:p>
     <w:p>
@@ -835,7 +835,7 @@
         <w:tab/>
         <w:t xml:space="preserve">    </w:t>
         <w:tab/>
-        <w:t xml:space="preserve">               March 2014 – August 2014</w:t>
+        <w:t xml:space="preserve">              March 2014 – August 2014</w:t>
       </w:r>
     </w:p>
     <w:p>
@@ -971,7 +971,7 @@
         <w:tab/>
         <w:t xml:space="preserve">                </w:t>
         <w:tab/>
-        <w:t xml:space="preserve">      Summer 2011</w:t>
+        <w:t xml:space="preserve">     Summer 2011</w:t>
       </w:r>
     </w:p>
     <w:p>
@@ -1093,7 +1093,7 @@
         <w:t xml:space="preserve">          </w:t>
         <w:tab/>
         <w:tab/>
-        <w:t xml:space="preserve">                       BA Degree   May 2013</w:t>
+        <w:t xml:space="preserve">                      BA Degree   May 2013</w:t>
       </w:r>
     </w:p>
     <w:p>

</xml_diff>